<commit_message>
updated v0.3 prefinal report document
</commit_message>
<xml_diff>
--- a/doc/Pre-finalReport/v0.3/2019HT66015PFRv0.3.docx
+++ b/doc/Pre-finalReport/v0.3/2019HT66015PFRv0.3.docx
@@ -2492,7 +2492,7 @@
           </w:rPr>
           <w:t>4.1.4 VISUALIZE THE SYSTEM METRICS WITH GRAFANA WITH PROMETHEUS AS DATA SOURCE</w:t>
           <w:tab/>
-          <w:t>16</w:t>
+          <w:t>17</w:t>
         </w:r>
       </w:hyperlink>
     </w:p>
@@ -2511,7 +2511,7 @@
           </w:rPr>
           <w:t>4.1.4.1 VISUALIZE CUSTOMIZED METRICS FOR TCP ECHO SERVER USING NODE EXPORTER COMMAND LINE FLAG –collector.textfile.directory</w:t>
           <w:tab/>
-          <w:t>17</w:t>
+          <w:t>18</w:t>
         </w:r>
       </w:hyperlink>
     </w:p>
@@ -2701,7 +2701,7 @@
           </w:rPr>
           <w:t>8. LITERATURE REFERENCES</w:t>
           <w:tab/>
-          <w:t>19</w:t>
+          <w:t>20</w:t>
         </w:r>
       </w:hyperlink>
     </w:p>
@@ -2720,7 +2720,7 @@
           </w:rPr>
           <w:t>APPENDIX A – Design and Source Code</w:t>
           <w:tab/>
-          <w:t>20</w:t>
+          <w:t>21</w:t>
         </w:r>
       </w:hyperlink>
     </w:p>
@@ -2739,7 +2739,7 @@
           </w:rPr>
           <w:t>PARTICULARS OF SUPERVISOR AND ADDITIONAL EXAMINER</w:t>
           <w:tab/>
-          <w:t>20</w:t>
+          <w:t>21</w:t>
         </w:r>
       </w:hyperlink>
       <w:r>
@@ -6497,7 +6497,7 @@
       <w:tblPr>
         <w:tblW w:w="9972" w:type="dxa"/>
         <w:jc w:val="left"/>
-        <w:tblInd w:w="25" w:type="dxa"/>
+        <w:tblInd w:w="23" w:type="dxa"/>
         <w:tblBorders>
           <w:top w:val="single" w:sz="2" w:space="0" w:color="000001"/>
           <w:left w:val="single" w:sz="2" w:space="0" w:color="000001"/>
@@ -6506,7 +6506,7 @@
         </w:tblBorders>
         <w:tblCellMar>
           <w:top w:w="55" w:type="dxa"/>
-          <w:left w:w="15" w:type="dxa"/>
+          <w:left w:w="12" w:type="dxa"/>
           <w:bottom w:w="55" w:type="dxa"/>
           <w:right w:w="55" w:type="dxa"/>
         </w:tblCellMar>
@@ -6531,7 +6531,7 @@
             </w:tcBorders>
             <w:shd w:fill="auto" w:val="clear"/>
             <w:tcMar>
-              <w:left w:w="15" w:type="dxa"/>
+              <w:left w:w="12" w:type="dxa"/>
             </w:tcMar>
           </w:tcPr>
           <w:p>
@@ -6577,7 +6577,7 @@
             </w:tcBorders>
             <w:shd w:fill="auto" w:val="clear"/>
             <w:tcMar>
-              <w:left w:w="15" w:type="dxa"/>
+              <w:left w:w="12" w:type="dxa"/>
             </w:tcMar>
           </w:tcPr>
           <w:p>
@@ -6623,7 +6623,7 @@
             </w:tcBorders>
             <w:shd w:fill="auto" w:val="clear"/>
             <w:tcMar>
-              <w:left w:w="15" w:type="dxa"/>
+              <w:left w:w="12" w:type="dxa"/>
             </w:tcMar>
           </w:tcPr>
           <w:p>
@@ -6669,7 +6669,7 @@
             </w:tcBorders>
             <w:shd w:fill="auto" w:val="clear"/>
             <w:tcMar>
-              <w:left w:w="15" w:type="dxa"/>
+              <w:left w:w="12" w:type="dxa"/>
             </w:tcMar>
           </w:tcPr>
           <w:p>
@@ -6710,7 +6710,7 @@
             </w:tcBorders>
             <w:shd w:fill="auto" w:val="clear"/>
             <w:tcMar>
-              <w:left w:w="15" w:type="dxa"/>
+              <w:left w:w="12" w:type="dxa"/>
             </w:tcMar>
           </w:tcPr>
           <w:p>
@@ -6759,7 +6759,7 @@
             </w:tcBorders>
             <w:shd w:fill="auto" w:val="clear"/>
             <w:tcMar>
-              <w:left w:w="15" w:type="dxa"/>
+              <w:left w:w="12" w:type="dxa"/>
             </w:tcMar>
           </w:tcPr>
           <w:p>
@@ -6794,7 +6794,7 @@
             </w:tcBorders>
             <w:shd w:fill="auto" w:val="clear"/>
             <w:tcMar>
-              <w:left w:w="15" w:type="dxa"/>
+              <w:left w:w="12" w:type="dxa"/>
             </w:tcMar>
           </w:tcPr>
           <w:p>
@@ -6822,7 +6822,7 @@
             </w:tcBorders>
             <w:shd w:fill="auto" w:val="clear"/>
             <w:tcMar>
-              <w:left w:w="15" w:type="dxa"/>
+              <w:left w:w="12" w:type="dxa"/>
             </w:tcMar>
           </w:tcPr>
           <w:p>
@@ -6853,7 +6853,7 @@
             </w:tcBorders>
             <w:shd w:fill="auto" w:val="clear"/>
             <w:tcMar>
-              <w:left w:w="15" w:type="dxa"/>
+              <w:left w:w="12" w:type="dxa"/>
             </w:tcMar>
           </w:tcPr>
           <w:p>
@@ -6888,7 +6888,7 @@
             </w:tcBorders>
             <w:shd w:fill="auto" w:val="clear"/>
             <w:tcMar>
-              <w:left w:w="15" w:type="dxa"/>
+              <w:left w:w="12" w:type="dxa"/>
             </w:tcMar>
           </w:tcPr>
           <w:p>
@@ -6942,7 +6942,7 @@
             </w:tcBorders>
             <w:shd w:fill="auto" w:val="clear"/>
             <w:tcMar>
-              <w:left w:w="15" w:type="dxa"/>
+              <w:left w:w="12" w:type="dxa"/>
             </w:tcMar>
           </w:tcPr>
           <w:p>
@@ -6970,7 +6970,7 @@
             </w:tcBorders>
             <w:shd w:fill="auto" w:val="clear"/>
             <w:tcMar>
-              <w:left w:w="15" w:type="dxa"/>
+              <w:left w:w="12" w:type="dxa"/>
             </w:tcMar>
           </w:tcPr>
           <w:p>
@@ -7001,7 +7001,7 @@
             </w:tcBorders>
             <w:shd w:fill="auto" w:val="clear"/>
             <w:tcMar>
-              <w:left w:w="15" w:type="dxa"/>
+              <w:left w:w="12" w:type="dxa"/>
             </w:tcMar>
           </w:tcPr>
           <w:p>
@@ -7032,7 +7032,7 @@
             </w:tcBorders>
             <w:shd w:fill="auto" w:val="clear"/>
             <w:tcMar>
-              <w:left w:w="15" w:type="dxa"/>
+              <w:left w:w="12" w:type="dxa"/>
             </w:tcMar>
           </w:tcPr>
           <w:p>
@@ -7067,7 +7067,7 @@
             </w:tcBorders>
             <w:shd w:fill="auto" w:val="clear"/>
             <w:tcMar>
-              <w:left w:w="15" w:type="dxa"/>
+              <w:left w:w="12" w:type="dxa"/>
             </w:tcMar>
           </w:tcPr>
           <w:p>
@@ -7103,7 +7103,7 @@
             </w:tcBorders>
             <w:shd w:fill="auto" w:val="clear"/>
             <w:tcMar>
-              <w:left w:w="15" w:type="dxa"/>
+              <w:left w:w="12" w:type="dxa"/>
             </w:tcMar>
           </w:tcPr>
           <w:p>
@@ -7131,7 +7131,7 @@
             </w:tcBorders>
             <w:shd w:fill="auto" w:val="clear"/>
             <w:tcMar>
-              <w:left w:w="15" w:type="dxa"/>
+              <w:left w:w="12" w:type="dxa"/>
             </w:tcMar>
           </w:tcPr>
           <w:p>
@@ -7162,7 +7162,7 @@
             </w:tcBorders>
             <w:shd w:fill="auto" w:val="clear"/>
             <w:tcMar>
-              <w:left w:w="15" w:type="dxa"/>
+              <w:left w:w="12" w:type="dxa"/>
             </w:tcMar>
           </w:tcPr>
           <w:p>
@@ -7193,7 +7193,7 @@
             </w:tcBorders>
             <w:shd w:fill="auto" w:val="clear"/>
             <w:tcMar>
-              <w:left w:w="15" w:type="dxa"/>
+              <w:left w:w="12" w:type="dxa"/>
             </w:tcMar>
           </w:tcPr>
           <w:p>
@@ -7228,7 +7228,7 @@
             </w:tcBorders>
             <w:shd w:fill="auto" w:val="clear"/>
             <w:tcMar>
-              <w:left w:w="15" w:type="dxa"/>
+              <w:left w:w="12" w:type="dxa"/>
             </w:tcMar>
           </w:tcPr>
           <w:p>
@@ -7264,7 +7264,7 @@
             </w:tcBorders>
             <w:shd w:fill="auto" w:val="clear"/>
             <w:tcMar>
-              <w:left w:w="15" w:type="dxa"/>
+              <w:left w:w="12" w:type="dxa"/>
             </w:tcMar>
           </w:tcPr>
           <w:p>
@@ -7310,7 +7310,7 @@
             </w:tcBorders>
             <w:shd w:fill="auto" w:val="clear"/>
             <w:tcMar>
-              <w:left w:w="15" w:type="dxa"/>
+              <w:left w:w="12" w:type="dxa"/>
             </w:tcMar>
           </w:tcPr>
           <w:p>
@@ -7345,7 +7345,7 @@
             </w:tcBorders>
             <w:shd w:fill="auto" w:val="clear"/>
             <w:tcMar>
-              <w:left w:w="15" w:type="dxa"/>
+              <w:left w:w="12" w:type="dxa"/>
             </w:tcMar>
           </w:tcPr>
           <w:p>
@@ -7380,7 +7380,7 @@
             </w:tcBorders>
             <w:shd w:fill="auto" w:val="clear"/>
             <w:tcMar>
-              <w:left w:w="15" w:type="dxa"/>
+              <w:left w:w="12" w:type="dxa"/>
             </w:tcMar>
           </w:tcPr>
           <w:p>
@@ -7424,7 +7424,7 @@
             </w:tcBorders>
             <w:shd w:fill="auto" w:val="clear"/>
             <w:tcMar>
-              <w:left w:w="15" w:type="dxa"/>
+              <w:left w:w="12" w:type="dxa"/>
             </w:tcMar>
           </w:tcPr>
           <w:p>
@@ -7466,7 +7466,7 @@
             </w:tcBorders>
             <w:shd w:fill="auto" w:val="clear"/>
             <w:tcMar>
-              <w:left w:w="15" w:type="dxa"/>
+              <w:left w:w="12" w:type="dxa"/>
             </w:tcMar>
           </w:tcPr>
           <w:p>
@@ -7512,7 +7512,7 @@
             </w:tcBorders>
             <w:shd w:fill="auto" w:val="clear"/>
             <w:tcMar>
-              <w:left w:w="15" w:type="dxa"/>
+              <w:left w:w="12" w:type="dxa"/>
             </w:tcMar>
           </w:tcPr>
           <w:p>
@@ -7547,7 +7547,7 @@
             </w:tcBorders>
             <w:shd w:fill="auto" w:val="clear"/>
             <w:tcMar>
-              <w:left w:w="15" w:type="dxa"/>
+              <w:left w:w="12" w:type="dxa"/>
             </w:tcMar>
           </w:tcPr>
           <w:p>
@@ -7586,7 +7586,7 @@
             </w:tcBorders>
             <w:shd w:fill="auto" w:val="clear"/>
             <w:tcMar>
-              <w:left w:w="15" w:type="dxa"/>
+              <w:left w:w="12" w:type="dxa"/>
             </w:tcMar>
           </w:tcPr>
           <w:p>
@@ -7632,7 +7632,7 @@
             </w:tcBorders>
             <w:shd w:fill="auto" w:val="clear"/>
             <w:tcMar>
-              <w:left w:w="15" w:type="dxa"/>
+              <w:left w:w="12" w:type="dxa"/>
             </w:tcMar>
           </w:tcPr>
           <w:p>
@@ -7676,7 +7676,7 @@
             </w:tcBorders>
             <w:shd w:fill="auto" w:val="clear"/>
             <w:tcMar>
-              <w:left w:w="15" w:type="dxa"/>
+              <w:left w:w="12" w:type="dxa"/>
             </w:tcMar>
           </w:tcPr>
           <w:p>
@@ -7722,7 +7722,7 @@
             </w:tcBorders>
             <w:shd w:fill="auto" w:val="clear"/>
             <w:tcMar>
-              <w:left w:w="15" w:type="dxa"/>
+              <w:left w:w="12" w:type="dxa"/>
             </w:tcMar>
           </w:tcPr>
           <w:p>
@@ -7757,7 +7757,7 @@
             </w:tcBorders>
             <w:shd w:fill="auto" w:val="clear"/>
             <w:tcMar>
-              <w:left w:w="15" w:type="dxa"/>
+              <w:left w:w="12" w:type="dxa"/>
             </w:tcMar>
           </w:tcPr>
           <w:p>
@@ -7796,7 +7796,7 @@
             </w:tcBorders>
             <w:shd w:fill="auto" w:val="clear"/>
             <w:tcMar>
-              <w:left w:w="15" w:type="dxa"/>
+              <w:left w:w="12" w:type="dxa"/>
             </w:tcMar>
           </w:tcPr>
           <w:p>
@@ -7842,7 +7842,7 @@
             </w:tcBorders>
             <w:shd w:fill="auto" w:val="clear"/>
             <w:tcMar>
-              <w:left w:w="15" w:type="dxa"/>
+              <w:left w:w="12" w:type="dxa"/>
             </w:tcMar>
           </w:tcPr>
           <w:p>
@@ -7886,7 +7886,7 @@
             </w:tcBorders>
             <w:shd w:fill="auto" w:val="clear"/>
             <w:tcMar>
-              <w:left w:w="15" w:type="dxa"/>
+              <w:left w:w="12" w:type="dxa"/>
             </w:tcMar>
           </w:tcPr>
           <w:p>
@@ -7932,7 +7932,7 @@
             </w:tcBorders>
             <w:shd w:fill="auto" w:val="clear"/>
             <w:tcMar>
-              <w:left w:w="15" w:type="dxa"/>
+              <w:left w:w="12" w:type="dxa"/>
             </w:tcMar>
           </w:tcPr>
           <w:p>
@@ -7978,7 +7978,7 @@
             </w:tcBorders>
             <w:shd w:fill="auto" w:val="clear"/>
             <w:tcMar>
-              <w:left w:w="15" w:type="dxa"/>
+              <w:left w:w="12" w:type="dxa"/>
             </w:tcMar>
           </w:tcPr>
           <w:p>
@@ -8024,7 +8024,7 @@
             </w:tcBorders>
             <w:shd w:fill="auto" w:val="clear"/>
             <w:tcMar>
-              <w:left w:w="15" w:type="dxa"/>
+              <w:left w:w="12" w:type="dxa"/>
             </w:tcMar>
           </w:tcPr>
           <w:p>
@@ -8098,7 +8098,7 @@
             </w:tcBorders>
             <w:shd w:fill="auto" w:val="clear"/>
             <w:tcMar>
-              <w:left w:w="15" w:type="dxa"/>
+              <w:left w:w="12" w:type="dxa"/>
             </w:tcMar>
           </w:tcPr>
           <w:p>
@@ -9138,7 +9138,7 @@
           <w:ilvl w:val="0"/>
           <w:numId w:val="0"/>
         </w:numPr>
-        <w:overflowPunct w:val="false"/>
+        <w:overflowPunct w:val="true"/>
         <w:bidi w:val="0"/>
         <w:spacing w:lineRule="auto" w:line="276"/>
         <w:ind w:left="1529" w:right="0" w:hanging="0"/>
@@ -9193,7 +9193,7 @@
           <w:ilvl w:val="0"/>
           <w:numId w:val="0"/>
         </w:numPr>
-        <w:overflowPunct w:val="false"/>
+        <w:overflowPunct w:val="true"/>
         <w:bidi w:val="0"/>
         <w:spacing w:lineRule="auto" w:line="276"/>
         <w:ind w:left="1260" w:right="0" w:hanging="0"/>
@@ -9229,7 +9229,7 @@
           <w:ilvl w:val="0"/>
           <w:numId w:val="0"/>
         </w:numPr>
-        <w:overflowPunct w:val="false"/>
+        <w:overflowPunct w:val="true"/>
         <w:bidi w:val="0"/>
         <w:spacing w:lineRule="auto" w:line="276"/>
         <w:ind w:left="1260" w:right="0" w:hanging="0"/>
@@ -9265,7 +9265,7 @@
           <w:ilvl w:val="0"/>
           <w:numId w:val="0"/>
         </w:numPr>
-        <w:overflowPunct w:val="false"/>
+        <w:overflowPunct w:val="true"/>
         <w:bidi w:val="0"/>
         <w:spacing w:lineRule="auto" w:line="276"/>
         <w:ind w:left="1260" w:right="0" w:hanging="0"/>
@@ -9313,7 +9313,7 @@
           <w:ilvl w:val="0"/>
           <w:numId w:val="0"/>
         </w:numPr>
-        <w:overflowPunct w:val="false"/>
+        <w:overflowPunct w:val="true"/>
         <w:bidi w:val="0"/>
         <w:spacing w:lineRule="auto" w:line="276"/>
         <w:ind w:left="1260" w:right="0" w:hanging="0"/>
@@ -9349,7 +9349,7 @@
           <w:ilvl w:val="0"/>
           <w:numId w:val="0"/>
         </w:numPr>
-        <w:overflowPunct w:val="false"/>
+        <w:overflowPunct w:val="true"/>
         <w:bidi w:val="0"/>
         <w:spacing w:lineRule="auto" w:line="276"/>
         <w:ind w:left="1260" w:right="0" w:hanging="0"/>
@@ -9385,7 +9385,7 @@
           <w:ilvl w:val="0"/>
           <w:numId w:val="0"/>
         </w:numPr>
-        <w:overflowPunct w:val="false"/>
+        <w:overflowPunct w:val="true"/>
         <w:bidi w:val="0"/>
         <w:spacing w:lineRule="auto" w:line="276"/>
         <w:ind w:left="1260" w:right="0" w:hanging="0"/>
@@ -9480,7 +9480,7 @@
           <w:ilvl w:val="0"/>
           <w:numId w:val="0"/>
         </w:numPr>
-        <w:overflowPunct w:val="false"/>
+        <w:overflowPunct w:val="true"/>
         <w:bidi w:val="0"/>
         <w:ind w:right="0" w:hanging="0"/>
         <w:jc w:val="left"/>
@@ -9510,7 +9510,7 @@
           <w:ilvl w:val="0"/>
           <w:numId w:val="0"/>
         </w:numPr>
-        <w:overflowPunct w:val="false"/>
+        <w:overflowPunct w:val="true"/>
         <w:bidi w:val="0"/>
         <w:spacing w:lineRule="auto" w:line="276"/>
         <w:ind w:left="2429" w:right="0" w:hanging="0"/>
@@ -9536,7 +9536,7 @@
           <w:ilvl w:val="0"/>
           <w:numId w:val="0"/>
         </w:numPr>
-        <w:overflowPunct w:val="false"/>
+        <w:overflowPunct w:val="true"/>
         <w:bidi w:val="0"/>
         <w:spacing w:lineRule="auto" w:line="276"/>
         <w:ind w:left="2429" w:right="0" w:hanging="0"/>
@@ -9567,7 +9567,7 @@
           <w:ilvl w:val="0"/>
           <w:numId w:val="0"/>
         </w:numPr>
-        <w:overflowPunct w:val="false"/>
+        <w:overflowPunct w:val="true"/>
         <w:bidi w:val="0"/>
         <w:spacing w:lineRule="auto" w:line="276"/>
         <w:ind w:left="2429" w:right="0" w:hanging="0"/>
@@ -10046,7 +10046,7 @@
                 <wp:positionV relativeFrom="paragraph">
                   <wp:posOffset>2914650</wp:posOffset>
                 </wp:positionV>
-                <wp:extent cx="2190115" cy="144780"/>
+                <wp:extent cx="2190750" cy="144780"/>
                 <wp:effectExtent l="0" t="0" r="0" b="0"/>
                 <wp:wrapNone/>
                 <wp:docPr id="2" name="Shape23"/>
@@ -10057,7 +10057,7 @@
                       <wps:spPr>
                         <a:xfrm>
                           <a:off x="0" y="0"/>
-                          <a:ext cx="2189520" cy="144000"/>
+                          <a:ext cx="2190240" cy="144000"/>
                         </a:xfrm>
                         <a:prstGeom prst="rect">
                           <a:avLst/>
@@ -10078,7 +10078,7 @@
                           <w:p>
                             <w:pPr>
                               <w:pStyle w:val="FrameContents"/>
-                              <w:overflowPunct w:val="true"/>
+                              <w:overflowPunct w:val="false"/>
                               <w:jc w:val="center"/>
                               <w:rPr/>
                             </w:pPr>
@@ -10106,7 +10106,7 @@
           </mc:Choice>
           <mc:Fallback>
             <w:pict>
-              <v:rect id="shape_0" ID="Shape23" stroked="f" style="position:absolute;margin-left:152pt;margin-top:229.5pt;width:172.35pt;height:11.3pt">
+              <v:rect id="shape_0" ID="Shape23" stroked="f" style="position:absolute;margin-left:152pt;margin-top:229.5pt;width:172.4pt;height:11.3pt">
                 <w10:wrap type="square"/>
                 <v:fill o:detectmouseclick="t" on="false"/>
                 <v:stroke color="#3465a4" joinstyle="round" endcap="flat"/>
@@ -10115,7 +10115,7 @@
                     <w:p>
                       <w:pPr>
                         <w:pStyle w:val="FrameContents"/>
-                        <w:overflowPunct w:val="true"/>
+                        <w:overflowPunct w:val="false"/>
                         <w:jc w:val="center"/>
                         <w:rPr/>
                       </w:pPr>
@@ -10382,6 +10382,91 @@
     </w:p>
     <w:p>
       <w:pPr>
+        <w:pStyle w:val="Normal"/>
+        <w:spacing w:lineRule="auto" w:line="276"/>
+        <w:ind w:right="0" w:hanging="0"/>
+        <w:rPr>
+          <w:sz w:val="20"/>
+          <w:szCs w:val="20"/>
+        </w:rPr>
+      </w:pPr>
+      <w:r>
+        <w:rPr>
+          <w:sz w:val="20"/>
+          <w:szCs w:val="20"/>
+        </w:rPr>
+      </w:r>
+    </w:p>
+    <w:p>
+      <w:pPr>
+        <w:pStyle w:val="Normal"/>
+        <w:spacing w:lineRule="auto" w:line="276"/>
+        <w:ind w:right="0" w:hanging="0"/>
+        <w:rPr>
+          <w:sz w:val="20"/>
+          <w:szCs w:val="20"/>
+        </w:rPr>
+      </w:pPr>
+      <w:r>
+        <w:rPr>
+          <w:sz w:val="20"/>
+          <w:szCs w:val="20"/>
+        </w:rPr>
+      </w:r>
+    </w:p>
+    <w:p>
+      <w:pPr>
+        <w:pStyle w:val="Normal"/>
+        <w:spacing w:lineRule="auto" w:line="276"/>
+        <w:ind w:right="0" w:hanging="0"/>
+        <w:rPr>
+          <w:sz w:val="20"/>
+          <w:szCs w:val="20"/>
+        </w:rPr>
+      </w:pPr>
+      <w:r>
+        <w:rPr>
+          <w:sz w:val="20"/>
+          <w:szCs w:val="20"/>
+        </w:rPr>
+      </w:r>
+    </w:p>
+    <w:p>
+      <w:pPr>
+        <w:pStyle w:val="Normal"/>
+        <w:spacing w:lineRule="auto" w:line="276"/>
+        <w:ind w:right="0" w:hanging="0"/>
+        <w:rPr>
+          <w:sz w:val="20"/>
+          <w:szCs w:val="20"/>
+        </w:rPr>
+      </w:pPr>
+      <w:r>
+        <w:rPr>
+          <w:sz w:val="20"/>
+          <w:szCs w:val="20"/>
+        </w:rPr>
+      </w:r>
+    </w:p>
+    <w:p>
+      <w:pPr>
+        <w:pStyle w:val="Normal"/>
+        <w:spacing w:lineRule="auto" w:line="276"/>
+        <w:ind w:right="0" w:hanging="0"/>
+        <w:rPr>
+          <w:sz w:val="20"/>
+          <w:szCs w:val="20"/>
+        </w:rPr>
+      </w:pPr>
+      <w:r>
+        <w:rPr>
+          <w:sz w:val="20"/>
+          <w:szCs w:val="20"/>
+        </w:rPr>
+      </w:r>
+    </w:p>
+    <w:p>
+      <w:pPr>
         <w:pStyle w:val="Heading3"/>
         <w:numPr>
           <w:ilvl w:val="2"/>
@@ -10475,7 +10560,7 @@
           <w:ilvl w:val="0"/>
           <w:numId w:val="22"/>
         </w:numPr>
-        <w:overflowPunct w:val="false"/>
+        <w:overflowPunct w:val="true"/>
         <w:bidi w:val="0"/>
         <w:spacing w:lineRule="auto" w:line="276"/>
         <w:ind w:left="900" w:right="0" w:hanging="0"/>
@@ -10514,7 +10599,7 @@
           <w:ilvl w:val="0"/>
           <w:numId w:val="22"/>
         </w:numPr>
-        <w:overflowPunct w:val="false"/>
+        <w:overflowPunct w:val="true"/>
         <w:bidi w:val="0"/>
         <w:spacing w:lineRule="auto" w:line="276"/>
         <w:ind w:left="900" w:right="0" w:hanging="0"/>
@@ -10537,7 +10622,7 @@
           <w:ilvl w:val="0"/>
           <w:numId w:val="22"/>
         </w:numPr>
-        <w:overflowPunct w:val="false"/>
+        <w:overflowPunct w:val="true"/>
         <w:bidi w:val="0"/>
         <w:spacing w:lineRule="auto" w:line="276"/>
         <w:ind w:left="900" w:right="0" w:hanging="0"/>
@@ -10560,7 +10645,7 @@
           <w:ilvl w:val="0"/>
           <w:numId w:val="0"/>
         </w:numPr>
-        <w:overflowPunct w:val="false"/>
+        <w:overflowPunct w:val="true"/>
         <w:bidi w:val="0"/>
         <w:spacing w:lineRule="auto" w:line="276"/>
         <w:ind w:left="1620" w:right="0" w:hanging="0"/>
@@ -11099,7 +11184,7 @@
           <w:ilvl w:val="0"/>
           <w:numId w:val="21"/>
         </w:numPr>
-        <w:overflowPunct w:val="false"/>
+        <w:overflowPunct w:val="true"/>
         <w:bidi w:val="0"/>
         <w:spacing w:lineRule="auto" w:line="276" w:before="0" w:after="0"/>
         <w:ind w:left="629" w:right="0" w:hanging="0"/>
@@ -11122,7 +11207,7 @@
           <w:ilvl w:val="0"/>
           <w:numId w:val="21"/>
         </w:numPr>
-        <w:overflowPunct w:val="false"/>
+        <w:overflowPunct w:val="true"/>
         <w:bidi w:val="0"/>
         <w:spacing w:lineRule="auto" w:line="276" w:before="0" w:after="0"/>
         <w:ind w:left="629" w:right="0" w:hanging="0"/>
@@ -11145,7 +11230,7 @@
           <w:ilvl w:val="0"/>
           <w:numId w:val="21"/>
         </w:numPr>
-        <w:overflowPunct w:val="false"/>
+        <w:overflowPunct w:val="true"/>
         <w:bidi w:val="0"/>
         <w:spacing w:lineRule="auto" w:line="276" w:before="0" w:after="0"/>
         <w:ind w:left="629" w:right="0" w:hanging="0"/>
@@ -11168,7 +11253,7 @@
           <w:ilvl w:val="0"/>
           <w:numId w:val="21"/>
         </w:numPr>
-        <w:overflowPunct w:val="false"/>
+        <w:overflowPunct w:val="true"/>
         <w:bidi w:val="0"/>
         <w:spacing w:lineRule="auto" w:line="276" w:before="0" w:after="0"/>
         <w:ind w:left="629" w:right="0" w:hanging="0"/>
@@ -11191,7 +11276,7 @@
           <w:ilvl w:val="0"/>
           <w:numId w:val="21"/>
         </w:numPr>
-        <w:overflowPunct w:val="false"/>
+        <w:overflowPunct w:val="true"/>
         <w:bidi w:val="0"/>
         <w:spacing w:lineRule="auto" w:line="276" w:before="0" w:after="0"/>
         <w:ind w:left="629" w:right="0" w:hanging="0"/>
@@ -11214,7 +11299,7 @@
           <w:ilvl w:val="0"/>
           <w:numId w:val="21"/>
         </w:numPr>
-        <w:overflowPunct w:val="false"/>
+        <w:overflowPunct w:val="true"/>
         <w:bidi w:val="0"/>
         <w:spacing w:lineRule="auto" w:line="276" w:before="0" w:after="0"/>
         <w:ind w:left="629" w:right="0" w:hanging="0"/>
@@ -11626,7 +11711,7 @@
                 <wp:positionV relativeFrom="paragraph">
                   <wp:posOffset>100330</wp:posOffset>
                 </wp:positionV>
-                <wp:extent cx="6469380" cy="612140"/>
+                <wp:extent cx="6470015" cy="612775"/>
                 <wp:effectExtent l="0" t="0" r="0" b="0"/>
                 <wp:wrapNone/>
                 <wp:docPr id="5" name="Shape1"/>
@@ -11637,7 +11722,7 @@
                       <wps:spPr>
                         <a:xfrm>
                           <a:off x="0" y="0"/>
-                          <a:ext cx="6468840" cy="611640"/>
+                          <a:ext cx="6469560" cy="612000"/>
                         </a:xfrm>
                         <a:custGeom>
                           <a:avLst/>
@@ -11989,7 +12074,7 @@
                 <wp:positionV relativeFrom="paragraph">
                   <wp:posOffset>103505</wp:posOffset>
                 </wp:positionV>
-                <wp:extent cx="5787390" cy="612140"/>
+                <wp:extent cx="5788025" cy="612775"/>
                 <wp:effectExtent l="0" t="0" r="0" b="0"/>
                 <wp:wrapNone/>
                 <wp:docPr id="6" name="Shape1"/>
@@ -12000,7 +12085,7 @@
                       <wps:spPr>
                         <a:xfrm>
                           <a:off x="0" y="0"/>
-                          <a:ext cx="5786640" cy="611640"/>
+                          <a:ext cx="5787360" cy="612000"/>
                         </a:xfrm>
                         <a:custGeom>
                           <a:avLst/>
@@ -12816,7 +12901,7 @@
                 <wp:positionV relativeFrom="paragraph">
                   <wp:posOffset>131445</wp:posOffset>
                 </wp:positionV>
-                <wp:extent cx="6469380" cy="612140"/>
+                <wp:extent cx="6470015" cy="612775"/>
                 <wp:effectExtent l="0" t="0" r="0" b="0"/>
                 <wp:wrapNone/>
                 <wp:docPr id="7" name="Shape1"/>
@@ -12827,7 +12912,7 @@
                       <wps:spPr>
                         <a:xfrm>
                           <a:off x="0" y="0"/>
-                          <a:ext cx="6468840" cy="611640"/>
+                          <a:ext cx="6469560" cy="612000"/>
                         </a:xfrm>
                         <a:custGeom>
                           <a:avLst/>
@@ -13547,46 +13632,6 @@
         <w:spacing w:lineRule="auto" w:line="276" w:before="0" w:after="0"/>
         <w:ind w:right="0" w:hanging="0"/>
         <w:rPr>
-          <w:b w:val="false"/>
-          <w:b w:val="false"/>
-          <w:bCs w:val="false"/>
-          <w:sz w:val="20"/>
-          <w:szCs w:val="20"/>
-        </w:rPr>
-      </w:pPr>
-      <w:r>
-        <w:rPr>
-          <w:b w:val="false"/>
-          <w:bCs w:val="false"/>
-          <w:sz w:val="20"/>
-          <w:szCs w:val="20"/>
-        </w:rPr>
-      </w:r>
-    </w:p>
-    <w:p>
-      <w:pPr>
-        <w:pStyle w:val="Normal"/>
-        <w:spacing w:lineRule="auto" w:line="276" w:before="0" w:after="0"/>
-        <w:ind w:right="0" w:hanging="0"/>
-        <w:rPr>
-          <w:b/>
-          <w:b/>
-          <w:bCs/>
-        </w:rPr>
-      </w:pPr>
-      <w:r>
-        <w:rPr>
-          <w:b/>
-          <w:bCs/>
-        </w:rPr>
-      </w:r>
-    </w:p>
-    <w:p>
-      <w:pPr>
-        <w:pStyle w:val="Normal"/>
-        <w:spacing w:lineRule="auto" w:line="276" w:before="0" w:after="0"/>
-        <w:ind w:right="0" w:hanging="0"/>
-        <w:rPr>
           <w:b/>
           <w:b/>
           <w:bCs/>
@@ -16159,7 +16204,7 @@
                 <wp:positionV relativeFrom="paragraph">
                   <wp:posOffset>-20320</wp:posOffset>
                 </wp:positionV>
-                <wp:extent cx="6483985" cy="221615"/>
+                <wp:extent cx="6484620" cy="222250"/>
                 <wp:effectExtent l="0" t="0" r="0" b="0"/>
                 <wp:wrapNone/>
                 <wp:docPr id="8" name="Shape2"/>
@@ -16170,7 +16215,7 @@
                       <wps:spPr>
                         <a:xfrm>
                           <a:off x="0" y="0"/>
-                          <a:ext cx="6483240" cy="221040"/>
+                          <a:ext cx="6483960" cy="221760"/>
                         </a:xfrm>
                         <a:custGeom>
                           <a:avLst/>
@@ -17141,7 +17186,7 @@
       <w:pPr>
         <w:pStyle w:val="Normal"/>
         <w:widowControl/>
-        <w:overflowPunct w:val="false"/>
+        <w:overflowPunct w:val="true"/>
         <w:bidi w:val="0"/>
         <w:spacing w:lineRule="auto" w:line="276" w:before="0" w:after="0"/>
         <w:ind w:left="720" w:right="0" w:hanging="0"/>
@@ -17171,7 +17216,7 @@
           <w:ilvl w:val="0"/>
           <w:numId w:val="23"/>
         </w:numPr>
-        <w:overflowPunct w:val="false"/>
+        <w:overflowPunct w:val="true"/>
         <w:bidi w:val="0"/>
         <w:spacing w:lineRule="auto" w:line="276" w:before="0" w:after="0"/>
         <w:ind w:left="720" w:right="0" w:hanging="0"/>
@@ -17196,7 +17241,7 @@
           <w:ilvl w:val="0"/>
           <w:numId w:val="23"/>
         </w:numPr>
-        <w:overflowPunct w:val="false"/>
+        <w:overflowPunct w:val="true"/>
         <w:bidi w:val="0"/>
         <w:spacing w:lineRule="auto" w:line="276" w:before="0" w:after="0"/>
         <w:ind w:left="720" w:right="0" w:hanging="0"/>
@@ -17221,7 +17266,7 @@
           <w:ilvl w:val="0"/>
           <w:numId w:val="23"/>
         </w:numPr>
-        <w:overflowPunct w:val="false"/>
+        <w:overflowPunct w:val="true"/>
         <w:bidi w:val="0"/>
         <w:spacing w:lineRule="auto" w:line="276" w:before="0" w:after="0"/>
         <w:ind w:left="720" w:right="0" w:hanging="0"/>
@@ -17246,7 +17291,7 @@
           <w:ilvl w:val="0"/>
           <w:numId w:val="23"/>
         </w:numPr>
-        <w:overflowPunct w:val="false"/>
+        <w:overflowPunct w:val="true"/>
         <w:bidi w:val="0"/>
         <w:spacing w:lineRule="auto" w:line="276" w:before="0" w:after="0"/>
         <w:ind w:left="720" w:right="0" w:hanging="0"/>
@@ -17271,7 +17316,7 @@
           <w:ilvl w:val="0"/>
           <w:numId w:val="23"/>
         </w:numPr>
-        <w:overflowPunct w:val="false"/>
+        <w:overflowPunct w:val="true"/>
         <w:bidi w:val="0"/>
         <w:spacing w:lineRule="auto" w:line="276" w:before="0" w:after="0"/>
         <w:ind w:left="720" w:right="0" w:hanging="0"/>
@@ -17296,7 +17341,7 @@
           <w:ilvl w:val="0"/>
           <w:numId w:val="23"/>
         </w:numPr>
-        <w:overflowPunct w:val="false"/>
+        <w:overflowPunct w:val="true"/>
         <w:bidi w:val="0"/>
         <w:spacing w:lineRule="auto" w:line="276" w:before="0" w:after="0"/>
         <w:ind w:left="720" w:right="0" w:hanging="0"/>
@@ -17321,7 +17366,7 @@
           <w:ilvl w:val="0"/>
           <w:numId w:val="23"/>
         </w:numPr>
-        <w:overflowPunct w:val="false"/>
+        <w:overflowPunct w:val="true"/>
         <w:bidi w:val="0"/>
         <w:spacing w:lineRule="auto" w:line="276" w:before="0" w:after="0"/>
         <w:ind w:left="720" w:right="0" w:hanging="0"/>
@@ -17342,7 +17387,7 @@
       <w:pPr>
         <w:pStyle w:val="Normal"/>
         <w:widowControl/>
-        <w:overflowPunct w:val="false"/>
+        <w:overflowPunct w:val="true"/>
         <w:bidi w:val="0"/>
         <w:spacing w:lineRule="auto" w:line="276" w:before="0" w:after="0"/>
         <w:ind w:right="0" w:hanging="0"/>
@@ -17405,7 +17450,7 @@
       <w:pPr>
         <w:pStyle w:val="Normal"/>
         <w:widowControl/>
-        <w:overflowPunct w:val="false"/>
+        <w:overflowPunct w:val="true"/>
         <w:bidi w:val="0"/>
         <w:spacing w:lineRule="auto" w:line="276" w:before="0" w:after="0"/>
         <w:ind w:right="0" w:hanging="0"/>
@@ -17431,7 +17476,7 @@
       <w:pPr>
         <w:pStyle w:val="Normal"/>
         <w:widowControl/>
-        <w:overflowPunct w:val="false"/>
+        <w:overflowPunct w:val="true"/>
         <w:bidi w:val="0"/>
         <w:spacing w:lineRule="auto" w:line="276" w:before="0" w:after="0"/>
         <w:ind w:right="0" w:hanging="0"/>
@@ -17466,15 +17511,7 @@
       <w:bookmarkEnd w:id="36"/>
       <w:r>
         <w:rPr/>
-        <w:t xml:space="preserve">5. </w:t>
-      </w:r>
-      <w:r>
-        <w:rPr/>
-        <w:t xml:space="preserve">EXPERIMENTS WITH </w:t>
-      </w:r>
-      <w:r>
-        <w:rPr/>
-        <w:t>IMPLEMENTATION OF USE CASES</w:t>
+        <w:t>5. EXPERIMENTS WITH IMPLEMENTATION OF USE CASES</w:t>
       </w:r>
     </w:p>
     <w:p>
@@ -18788,6 +18825,28 @@
     </w:p>
     <w:p>
       <w:pPr>
+        <w:pStyle w:val="Normal"/>
+        <w:rPr>
+          <w:b w:val="false"/>
+          <w:b w:val="false"/>
+          <w:bCs w:val="false"/>
+          <w:sz w:val="20"/>
+          <w:szCs w:val="20"/>
+          <w:u w:val="none"/>
+        </w:rPr>
+      </w:pPr>
+      <w:r>
+        <w:rPr>
+          <w:b w:val="false"/>
+          <w:bCs w:val="false"/>
+          <w:sz w:val="20"/>
+          <w:szCs w:val="20"/>
+          <w:u w:val="none"/>
+        </w:rPr>
+      </w:r>
+    </w:p>
+    <w:p>
+      <w:pPr>
         <w:pStyle w:val="Heading1"/>
         <w:numPr>
           <w:ilvl w:val="0"/>
@@ -18796,10 +18855,10 @@
         <w:rPr/>
       </w:pPr>
       <w:bookmarkStart w:id="45" w:name="__RefHeading___Toc1488_886435319"/>
-      <w:bookmarkStart w:id="46" w:name="_toc556"/>
-      <w:bookmarkStart w:id="47" w:name="_toc593"/>
-      <w:bookmarkStart w:id="48" w:name="_toc596"/>
-      <w:bookmarkStart w:id="49" w:name="_toc603"/>
+      <w:bookmarkStart w:id="46" w:name="_toc603"/>
+      <w:bookmarkStart w:id="47" w:name="_toc596"/>
+      <w:bookmarkStart w:id="48" w:name="_toc593"/>
+      <w:bookmarkStart w:id="49" w:name="_toc556"/>
       <w:bookmarkEnd w:id="45"/>
       <w:bookmarkEnd w:id="46"/>
       <w:bookmarkEnd w:id="47"/>
@@ -20154,6 +20213,33 @@
       </w:pPr>
       <w:r>
         <w:rPr/>
+      </w:r>
+    </w:p>
+    <w:p>
+      <w:pPr>
+        <w:pStyle w:val="Normal"/>
+        <w:rPr>
+          <w:rStyle w:val="InternetLink"/>
+          <w:rFonts w:ascii="Liberation Serif" w:hAnsi="Liberation Serif" w:eastAsia="WenQuanYi Zen Hei Sharp" w:cs="Lohit Devanagari"/>
+          <w:b w:val="false"/>
+          <w:b w:val="false"/>
+          <w:bCs w:val="false"/>
+          <w:color w:val="000000"/>
+          <w:sz w:val="20"/>
+          <w:szCs w:val="20"/>
+          <w:u w:val="none"/>
+        </w:rPr>
+      </w:pPr>
+      <w:r>
+        <w:rPr>
+          <w:rFonts w:eastAsia="WenQuanYi Zen Hei Sharp" w:cs="Lohit Devanagari"/>
+          <w:b w:val="false"/>
+          <w:bCs w:val="false"/>
+          <w:color w:val="000000"/>
+          <w:sz w:val="20"/>
+          <w:szCs w:val="20"/>
+          <w:u w:val="none"/>
+        </w:rPr>
       </w:r>
     </w:p>
     <w:p>
@@ -20619,7 +20705,7 @@
       <w:fldChar w:fldCharType="separate"/>
     </w:r>
     <w:r>
-      <w:t>17</w:t>
+      <w:t>3</w:t>
     </w:r>
     <w:r>
       <w:fldChar w:fldCharType="end"/>
@@ -23591,7 +23677,7 @@
     <w:qFormat/>
     <w:pPr>
       <w:widowControl/>
-      <w:overflowPunct w:val="false"/>
+      <w:overflowPunct w:val="true"/>
       <w:bidi w:val="0"/>
       <w:jc w:val="left"/>
     </w:pPr>
@@ -39466,6 +39552,835 @@
       <w:rFonts w:cs="Wingdings"/>
     </w:rPr>
   </w:style>
+  <w:style w:type="character" w:styleId="ListLabel2224">
+    <w:name w:val="ListLabel 2224"/>
+    <w:qFormat/>
+    <w:rPr>
+      <w:rFonts w:cs="Wingdings"/>
+      <w:sz w:val="20"/>
+    </w:rPr>
+  </w:style>
+  <w:style w:type="character" w:styleId="ListLabel2225">
+    <w:name w:val="ListLabel 2225"/>
+    <w:qFormat/>
+    <w:rPr>
+      <w:rFonts w:cs="Wingdings"/>
+    </w:rPr>
+  </w:style>
+  <w:style w:type="character" w:styleId="ListLabel2226">
+    <w:name w:val="ListLabel 2226"/>
+    <w:qFormat/>
+    <w:rPr>
+      <w:rFonts w:cs="Wingdings"/>
+    </w:rPr>
+  </w:style>
+  <w:style w:type="character" w:styleId="ListLabel2227">
+    <w:name w:val="ListLabel 2227"/>
+    <w:qFormat/>
+    <w:rPr>
+      <w:rFonts w:cs="Wingdings"/>
+    </w:rPr>
+  </w:style>
+  <w:style w:type="character" w:styleId="ListLabel2228">
+    <w:name w:val="ListLabel 2228"/>
+    <w:qFormat/>
+    <w:rPr>
+      <w:rFonts w:cs="Wingdings"/>
+    </w:rPr>
+  </w:style>
+  <w:style w:type="character" w:styleId="ListLabel2229">
+    <w:name w:val="ListLabel 2229"/>
+    <w:qFormat/>
+    <w:rPr>
+      <w:rFonts w:cs="Wingdings"/>
+    </w:rPr>
+  </w:style>
+  <w:style w:type="character" w:styleId="ListLabel2230">
+    <w:name w:val="ListLabel 2230"/>
+    <w:qFormat/>
+    <w:rPr>
+      <w:rFonts w:cs="Wingdings"/>
+    </w:rPr>
+  </w:style>
+  <w:style w:type="character" w:styleId="ListLabel2231">
+    <w:name w:val="ListLabel 2231"/>
+    <w:qFormat/>
+    <w:rPr>
+      <w:rFonts w:cs="Wingdings"/>
+    </w:rPr>
+  </w:style>
+  <w:style w:type="character" w:styleId="ListLabel2232">
+    <w:name w:val="ListLabel 2232"/>
+    <w:qFormat/>
+    <w:rPr>
+      <w:rFonts w:cs="Wingdings"/>
+    </w:rPr>
+  </w:style>
+  <w:style w:type="character" w:styleId="ListLabel2233">
+    <w:name w:val="ListLabel 2233"/>
+    <w:qFormat/>
+    <w:rPr>
+      <w:rFonts w:cs="Wingdings"/>
+      <w:sz w:val="20"/>
+    </w:rPr>
+  </w:style>
+  <w:style w:type="character" w:styleId="ListLabel2234">
+    <w:name w:val="ListLabel 2234"/>
+    <w:qFormat/>
+    <w:rPr>
+      <w:rFonts w:cs="Wingdings"/>
+    </w:rPr>
+  </w:style>
+  <w:style w:type="character" w:styleId="ListLabel2235">
+    <w:name w:val="ListLabel 2235"/>
+    <w:qFormat/>
+    <w:rPr>
+      <w:rFonts w:cs="Wingdings"/>
+    </w:rPr>
+  </w:style>
+  <w:style w:type="character" w:styleId="ListLabel2236">
+    <w:name w:val="ListLabel 2236"/>
+    <w:qFormat/>
+    <w:rPr>
+      <w:rFonts w:cs="Wingdings"/>
+    </w:rPr>
+  </w:style>
+  <w:style w:type="character" w:styleId="ListLabel2237">
+    <w:name w:val="ListLabel 2237"/>
+    <w:qFormat/>
+    <w:rPr>
+      <w:rFonts w:cs="Wingdings"/>
+    </w:rPr>
+  </w:style>
+  <w:style w:type="character" w:styleId="ListLabel2238">
+    <w:name w:val="ListLabel 2238"/>
+    <w:qFormat/>
+    <w:rPr>
+      <w:rFonts w:cs="Wingdings"/>
+    </w:rPr>
+  </w:style>
+  <w:style w:type="character" w:styleId="ListLabel2239">
+    <w:name w:val="ListLabel 2239"/>
+    <w:qFormat/>
+    <w:rPr>
+      <w:rFonts w:cs="Wingdings"/>
+    </w:rPr>
+  </w:style>
+  <w:style w:type="character" w:styleId="ListLabel2240">
+    <w:name w:val="ListLabel 2240"/>
+    <w:qFormat/>
+    <w:rPr>
+      <w:rFonts w:cs="Wingdings"/>
+    </w:rPr>
+  </w:style>
+  <w:style w:type="character" w:styleId="ListLabel2241">
+    <w:name w:val="ListLabel 2241"/>
+    <w:qFormat/>
+    <w:rPr>
+      <w:rFonts w:cs="Wingdings"/>
+    </w:rPr>
+  </w:style>
+  <w:style w:type="character" w:styleId="ListLabel2242">
+    <w:name w:val="ListLabel 2242"/>
+    <w:qFormat/>
+    <w:rPr>
+      <w:rFonts w:cs="Wingdings"/>
+      <w:sz w:val="20"/>
+    </w:rPr>
+  </w:style>
+  <w:style w:type="character" w:styleId="ListLabel2243">
+    <w:name w:val="ListLabel 2243"/>
+    <w:qFormat/>
+    <w:rPr>
+      <w:rFonts w:cs="Wingdings"/>
+    </w:rPr>
+  </w:style>
+  <w:style w:type="character" w:styleId="ListLabel2244">
+    <w:name w:val="ListLabel 2244"/>
+    <w:qFormat/>
+    <w:rPr>
+      <w:rFonts w:cs="Wingdings"/>
+    </w:rPr>
+  </w:style>
+  <w:style w:type="character" w:styleId="ListLabel2245">
+    <w:name w:val="ListLabel 2245"/>
+    <w:qFormat/>
+    <w:rPr>
+      <w:rFonts w:cs="Wingdings"/>
+    </w:rPr>
+  </w:style>
+  <w:style w:type="character" w:styleId="ListLabel2246">
+    <w:name w:val="ListLabel 2246"/>
+    <w:qFormat/>
+    <w:rPr>
+      <w:rFonts w:cs="Wingdings"/>
+    </w:rPr>
+  </w:style>
+  <w:style w:type="character" w:styleId="ListLabel2247">
+    <w:name w:val="ListLabel 2247"/>
+    <w:qFormat/>
+    <w:rPr>
+      <w:rFonts w:cs="Wingdings"/>
+    </w:rPr>
+  </w:style>
+  <w:style w:type="character" w:styleId="ListLabel2248">
+    <w:name w:val="ListLabel 2248"/>
+    <w:qFormat/>
+    <w:rPr>
+      <w:rFonts w:cs="Wingdings"/>
+    </w:rPr>
+  </w:style>
+  <w:style w:type="character" w:styleId="ListLabel2249">
+    <w:name w:val="ListLabel 2249"/>
+    <w:qFormat/>
+    <w:rPr>
+      <w:rFonts w:cs="Wingdings"/>
+    </w:rPr>
+  </w:style>
+  <w:style w:type="character" w:styleId="ListLabel2250">
+    <w:name w:val="ListLabel 2250"/>
+    <w:qFormat/>
+    <w:rPr>
+      <w:rFonts w:cs="Wingdings"/>
+    </w:rPr>
+  </w:style>
+  <w:style w:type="character" w:styleId="ListLabel2251">
+    <w:name w:val="ListLabel 2251"/>
+    <w:qFormat/>
+    <w:rPr>
+      <w:rFonts w:cs="Wingdings"/>
+      <w:sz w:val="20"/>
+    </w:rPr>
+  </w:style>
+  <w:style w:type="character" w:styleId="ListLabel2252">
+    <w:name w:val="ListLabel 2252"/>
+    <w:qFormat/>
+    <w:rPr>
+      <w:rFonts w:cs="Wingdings"/>
+    </w:rPr>
+  </w:style>
+  <w:style w:type="character" w:styleId="ListLabel2253">
+    <w:name w:val="ListLabel 2253"/>
+    <w:qFormat/>
+    <w:rPr>
+      <w:rFonts w:cs="Wingdings"/>
+    </w:rPr>
+  </w:style>
+  <w:style w:type="character" w:styleId="ListLabel2254">
+    <w:name w:val="ListLabel 2254"/>
+    <w:qFormat/>
+    <w:rPr>
+      <w:rFonts w:cs="Wingdings"/>
+    </w:rPr>
+  </w:style>
+  <w:style w:type="character" w:styleId="ListLabel2255">
+    <w:name w:val="ListLabel 2255"/>
+    <w:qFormat/>
+    <w:rPr>
+      <w:rFonts w:cs="Wingdings"/>
+    </w:rPr>
+  </w:style>
+  <w:style w:type="character" w:styleId="ListLabel2256">
+    <w:name w:val="ListLabel 2256"/>
+    <w:qFormat/>
+    <w:rPr>
+      <w:rFonts w:cs="Wingdings"/>
+    </w:rPr>
+  </w:style>
+  <w:style w:type="character" w:styleId="ListLabel2257">
+    <w:name w:val="ListLabel 2257"/>
+    <w:qFormat/>
+    <w:rPr>
+      <w:rFonts w:cs="Wingdings"/>
+    </w:rPr>
+  </w:style>
+  <w:style w:type="character" w:styleId="ListLabel2258">
+    <w:name w:val="ListLabel 2258"/>
+    <w:qFormat/>
+    <w:rPr>
+      <w:rFonts w:cs="Wingdings"/>
+    </w:rPr>
+  </w:style>
+  <w:style w:type="character" w:styleId="ListLabel2259">
+    <w:name w:val="ListLabel 2259"/>
+    <w:qFormat/>
+    <w:rPr>
+      <w:rFonts w:cs="Wingdings"/>
+    </w:rPr>
+  </w:style>
+  <w:style w:type="character" w:styleId="ListLabel2260">
+    <w:name w:val="ListLabel 2260"/>
+    <w:qFormat/>
+    <w:rPr>
+      <w:rFonts w:cs="Wingdings"/>
+      <w:sz w:val="20"/>
+    </w:rPr>
+  </w:style>
+  <w:style w:type="character" w:styleId="ListLabel2261">
+    <w:name w:val="ListLabel 2261"/>
+    <w:qFormat/>
+    <w:rPr>
+      <w:rFonts w:cs="Wingdings"/>
+    </w:rPr>
+  </w:style>
+  <w:style w:type="character" w:styleId="ListLabel2262">
+    <w:name w:val="ListLabel 2262"/>
+    <w:qFormat/>
+    <w:rPr>
+      <w:rFonts w:cs="Wingdings"/>
+    </w:rPr>
+  </w:style>
+  <w:style w:type="character" w:styleId="ListLabel2263">
+    <w:name w:val="ListLabel 2263"/>
+    <w:qFormat/>
+    <w:rPr>
+      <w:rFonts w:cs="Wingdings"/>
+    </w:rPr>
+  </w:style>
+  <w:style w:type="character" w:styleId="ListLabel2264">
+    <w:name w:val="ListLabel 2264"/>
+    <w:qFormat/>
+    <w:rPr>
+      <w:rFonts w:cs="Wingdings"/>
+    </w:rPr>
+  </w:style>
+  <w:style w:type="character" w:styleId="ListLabel2265">
+    <w:name w:val="ListLabel 2265"/>
+    <w:qFormat/>
+    <w:rPr>
+      <w:rFonts w:cs="Wingdings"/>
+    </w:rPr>
+  </w:style>
+  <w:style w:type="character" w:styleId="ListLabel2266">
+    <w:name w:val="ListLabel 2266"/>
+    <w:qFormat/>
+    <w:rPr>
+      <w:rFonts w:cs="Wingdings"/>
+    </w:rPr>
+  </w:style>
+  <w:style w:type="character" w:styleId="ListLabel2267">
+    <w:name w:val="ListLabel 2267"/>
+    <w:qFormat/>
+    <w:rPr>
+      <w:rFonts w:cs="Wingdings"/>
+    </w:rPr>
+  </w:style>
+  <w:style w:type="character" w:styleId="ListLabel2268">
+    <w:name w:val="ListLabel 2268"/>
+    <w:qFormat/>
+    <w:rPr>
+      <w:rFonts w:cs="Wingdings"/>
+    </w:rPr>
+  </w:style>
+  <w:style w:type="character" w:styleId="ListLabel2269">
+    <w:name w:val="ListLabel 2269"/>
+    <w:qFormat/>
+    <w:rPr>
+      <w:rFonts w:cs="Wingdings"/>
+      <w:sz w:val="20"/>
+    </w:rPr>
+  </w:style>
+  <w:style w:type="character" w:styleId="ListLabel2270">
+    <w:name w:val="ListLabel 2270"/>
+    <w:qFormat/>
+    <w:rPr>
+      <w:rFonts w:cs="Wingdings"/>
+    </w:rPr>
+  </w:style>
+  <w:style w:type="character" w:styleId="ListLabel2271">
+    <w:name w:val="ListLabel 2271"/>
+    <w:qFormat/>
+    <w:rPr>
+      <w:rFonts w:cs="Wingdings"/>
+    </w:rPr>
+  </w:style>
+  <w:style w:type="character" w:styleId="ListLabel2272">
+    <w:name w:val="ListLabel 2272"/>
+    <w:qFormat/>
+    <w:rPr>
+      <w:rFonts w:cs="Wingdings"/>
+    </w:rPr>
+  </w:style>
+  <w:style w:type="character" w:styleId="ListLabel2273">
+    <w:name w:val="ListLabel 2273"/>
+    <w:qFormat/>
+    <w:rPr>
+      <w:rFonts w:cs="Wingdings"/>
+    </w:rPr>
+  </w:style>
+  <w:style w:type="character" w:styleId="ListLabel2274">
+    <w:name w:val="ListLabel 2274"/>
+    <w:qFormat/>
+    <w:rPr>
+      <w:rFonts w:cs="Wingdings"/>
+    </w:rPr>
+  </w:style>
+  <w:style w:type="character" w:styleId="ListLabel2275">
+    <w:name w:val="ListLabel 2275"/>
+    <w:qFormat/>
+    <w:rPr>
+      <w:rFonts w:cs="Wingdings"/>
+    </w:rPr>
+  </w:style>
+  <w:style w:type="character" w:styleId="ListLabel2276">
+    <w:name w:val="ListLabel 2276"/>
+    <w:qFormat/>
+    <w:rPr>
+      <w:rFonts w:cs="Wingdings"/>
+    </w:rPr>
+  </w:style>
+  <w:style w:type="character" w:styleId="ListLabel2277">
+    <w:name w:val="ListLabel 2277"/>
+    <w:qFormat/>
+    <w:rPr>
+      <w:rFonts w:cs="Wingdings"/>
+    </w:rPr>
+  </w:style>
+  <w:style w:type="character" w:styleId="ListLabel2278">
+    <w:name w:val="ListLabel 2278"/>
+    <w:qFormat/>
+    <w:rPr>
+      <w:rFonts w:cs="Wingdings"/>
+      <w:b w:val="false"/>
+      <w:sz w:val="20"/>
+    </w:rPr>
+  </w:style>
+  <w:style w:type="character" w:styleId="ListLabel2279">
+    <w:name w:val="ListLabel 2279"/>
+    <w:qFormat/>
+    <w:rPr>
+      <w:rFonts w:cs="Wingdings"/>
+    </w:rPr>
+  </w:style>
+  <w:style w:type="character" w:styleId="ListLabel2280">
+    <w:name w:val="ListLabel 2280"/>
+    <w:qFormat/>
+    <w:rPr>
+      <w:rFonts w:cs="Wingdings"/>
+    </w:rPr>
+  </w:style>
+  <w:style w:type="character" w:styleId="ListLabel2281">
+    <w:name w:val="ListLabel 2281"/>
+    <w:qFormat/>
+    <w:rPr>
+      <w:rFonts w:cs="Wingdings"/>
+    </w:rPr>
+  </w:style>
+  <w:style w:type="character" w:styleId="ListLabel2282">
+    <w:name w:val="ListLabel 2282"/>
+    <w:qFormat/>
+    <w:rPr>
+      <w:rFonts w:cs="Wingdings"/>
+    </w:rPr>
+  </w:style>
+  <w:style w:type="character" w:styleId="ListLabel2283">
+    <w:name w:val="ListLabel 2283"/>
+    <w:qFormat/>
+    <w:rPr>
+      <w:rFonts w:cs="Wingdings"/>
+    </w:rPr>
+  </w:style>
+  <w:style w:type="character" w:styleId="ListLabel2284">
+    <w:name w:val="ListLabel 2284"/>
+    <w:qFormat/>
+    <w:rPr>
+      <w:rFonts w:cs="Wingdings"/>
+    </w:rPr>
+  </w:style>
+  <w:style w:type="character" w:styleId="ListLabel2285">
+    <w:name w:val="ListLabel 2285"/>
+    <w:qFormat/>
+    <w:rPr>
+      <w:rFonts w:cs="Wingdings"/>
+    </w:rPr>
+  </w:style>
+  <w:style w:type="character" w:styleId="ListLabel2286">
+    <w:name w:val="ListLabel 2286"/>
+    <w:qFormat/>
+    <w:rPr>
+      <w:rFonts w:cs="Wingdings"/>
+    </w:rPr>
+  </w:style>
+  <w:style w:type="character" w:styleId="ListLabel2287">
+    <w:name w:val="ListLabel 2287"/>
+    <w:qFormat/>
+    <w:rPr>
+      <w:rFonts w:cs="Wingdings"/>
+      <w:sz w:val="20"/>
+    </w:rPr>
+  </w:style>
+  <w:style w:type="character" w:styleId="ListLabel2288">
+    <w:name w:val="ListLabel 2288"/>
+    <w:qFormat/>
+    <w:rPr>
+      <w:rFonts w:cs="Wingdings"/>
+    </w:rPr>
+  </w:style>
+  <w:style w:type="character" w:styleId="ListLabel2289">
+    <w:name w:val="ListLabel 2289"/>
+    <w:qFormat/>
+    <w:rPr>
+      <w:rFonts w:cs="Wingdings"/>
+    </w:rPr>
+  </w:style>
+  <w:style w:type="character" w:styleId="ListLabel2290">
+    <w:name w:val="ListLabel 2290"/>
+    <w:qFormat/>
+    <w:rPr>
+      <w:rFonts w:cs="Wingdings"/>
+    </w:rPr>
+  </w:style>
+  <w:style w:type="character" w:styleId="ListLabel2291">
+    <w:name w:val="ListLabel 2291"/>
+    <w:qFormat/>
+    <w:rPr>
+      <w:rFonts w:cs="Wingdings"/>
+    </w:rPr>
+  </w:style>
+  <w:style w:type="character" w:styleId="ListLabel2292">
+    <w:name w:val="ListLabel 2292"/>
+    <w:qFormat/>
+    <w:rPr>
+      <w:rFonts w:cs="Wingdings"/>
+    </w:rPr>
+  </w:style>
+  <w:style w:type="character" w:styleId="ListLabel2293">
+    <w:name w:val="ListLabel 2293"/>
+    <w:qFormat/>
+    <w:rPr>
+      <w:rFonts w:cs="Wingdings"/>
+    </w:rPr>
+  </w:style>
+  <w:style w:type="character" w:styleId="ListLabel2294">
+    <w:name w:val="ListLabel 2294"/>
+    <w:qFormat/>
+    <w:rPr>
+      <w:rFonts w:cs="Wingdings"/>
+    </w:rPr>
+  </w:style>
+  <w:style w:type="character" w:styleId="ListLabel2295">
+    <w:name w:val="ListLabel 2295"/>
+    <w:qFormat/>
+    <w:rPr>
+      <w:rFonts w:cs="Wingdings"/>
+    </w:rPr>
+  </w:style>
+  <w:style w:type="character" w:styleId="ListLabel2296">
+    <w:name w:val="ListLabel 2296"/>
+    <w:qFormat/>
+    <w:rPr>
+      <w:rFonts w:cs="Wingdings"/>
+    </w:rPr>
+  </w:style>
+  <w:style w:type="character" w:styleId="ListLabel2297">
+    <w:name w:val="ListLabel 2297"/>
+    <w:qFormat/>
+    <w:rPr>
+      <w:rFonts w:cs="Wingdings"/>
+    </w:rPr>
+  </w:style>
+  <w:style w:type="character" w:styleId="ListLabel2298">
+    <w:name w:val="ListLabel 2298"/>
+    <w:qFormat/>
+    <w:rPr>
+      <w:rFonts w:cs="Wingdings"/>
+    </w:rPr>
+  </w:style>
+  <w:style w:type="character" w:styleId="ListLabel2299">
+    <w:name w:val="ListLabel 2299"/>
+    <w:qFormat/>
+    <w:rPr>
+      <w:rFonts w:cs="Wingdings"/>
+    </w:rPr>
+  </w:style>
+  <w:style w:type="character" w:styleId="ListLabel2300">
+    <w:name w:val="ListLabel 2300"/>
+    <w:qFormat/>
+    <w:rPr>
+      <w:rFonts w:cs="Wingdings"/>
+    </w:rPr>
+  </w:style>
+  <w:style w:type="character" w:styleId="ListLabel2301">
+    <w:name w:val="ListLabel 2301"/>
+    <w:qFormat/>
+    <w:rPr>
+      <w:rFonts w:cs="Wingdings"/>
+    </w:rPr>
+  </w:style>
+  <w:style w:type="character" w:styleId="ListLabel2302">
+    <w:name w:val="ListLabel 2302"/>
+    <w:qFormat/>
+    <w:rPr>
+      <w:rFonts w:cs="Wingdings"/>
+    </w:rPr>
+  </w:style>
+  <w:style w:type="character" w:styleId="ListLabel2303">
+    <w:name w:val="ListLabel 2303"/>
+    <w:qFormat/>
+    <w:rPr>
+      <w:rFonts w:cs="Wingdings"/>
+    </w:rPr>
+  </w:style>
+  <w:style w:type="character" w:styleId="ListLabel2304">
+    <w:name w:val="ListLabel 2304"/>
+    <w:qFormat/>
+    <w:rPr>
+      <w:rFonts w:cs="Wingdings"/>
+    </w:rPr>
+  </w:style>
+  <w:style w:type="character" w:styleId="ListLabel2305">
+    <w:name w:val="ListLabel 2305"/>
+    <w:qFormat/>
+    <w:rPr>
+      <w:rFonts w:cs="Wingdings"/>
+      <w:sz w:val="20"/>
+    </w:rPr>
+  </w:style>
+  <w:style w:type="character" w:styleId="ListLabel2306">
+    <w:name w:val="ListLabel 2306"/>
+    <w:qFormat/>
+    <w:rPr>
+      <w:rFonts w:cs="Wingdings"/>
+    </w:rPr>
+  </w:style>
+  <w:style w:type="character" w:styleId="ListLabel2307">
+    <w:name w:val="ListLabel 2307"/>
+    <w:qFormat/>
+    <w:rPr>
+      <w:rFonts w:cs="Wingdings"/>
+    </w:rPr>
+  </w:style>
+  <w:style w:type="character" w:styleId="ListLabel2308">
+    <w:name w:val="ListLabel 2308"/>
+    <w:qFormat/>
+    <w:rPr>
+      <w:rFonts w:cs="Wingdings"/>
+    </w:rPr>
+  </w:style>
+  <w:style w:type="character" w:styleId="ListLabel2309">
+    <w:name w:val="ListLabel 2309"/>
+    <w:qFormat/>
+    <w:rPr>
+      <w:rFonts w:cs="Wingdings"/>
+    </w:rPr>
+  </w:style>
+  <w:style w:type="character" w:styleId="ListLabel2310">
+    <w:name w:val="ListLabel 2310"/>
+    <w:qFormat/>
+    <w:rPr>
+      <w:rFonts w:cs="Wingdings"/>
+    </w:rPr>
+  </w:style>
+  <w:style w:type="character" w:styleId="ListLabel2311">
+    <w:name w:val="ListLabel 2311"/>
+    <w:qFormat/>
+    <w:rPr>
+      <w:rFonts w:cs="Wingdings"/>
+    </w:rPr>
+  </w:style>
+  <w:style w:type="character" w:styleId="ListLabel2312">
+    <w:name w:val="ListLabel 2312"/>
+    <w:qFormat/>
+    <w:rPr>
+      <w:rFonts w:cs="Wingdings"/>
+    </w:rPr>
+  </w:style>
+  <w:style w:type="character" w:styleId="ListLabel2313">
+    <w:name w:val="ListLabel 2313"/>
+    <w:qFormat/>
+    <w:rPr>
+      <w:rFonts w:cs="Wingdings"/>
+    </w:rPr>
+  </w:style>
+  <w:style w:type="character" w:styleId="ListLabel2314">
+    <w:name w:val="ListLabel 2314"/>
+    <w:qFormat/>
+    <w:rPr>
+      <w:rFonts w:cs="Wingdings"/>
+    </w:rPr>
+  </w:style>
+  <w:style w:type="character" w:styleId="ListLabel2315">
+    <w:name w:val="ListLabel 2315"/>
+    <w:qFormat/>
+    <w:rPr>
+      <w:rFonts w:cs="Wingdings"/>
+    </w:rPr>
+  </w:style>
+  <w:style w:type="character" w:styleId="ListLabel2316">
+    <w:name w:val="ListLabel 2316"/>
+    <w:qFormat/>
+    <w:rPr>
+      <w:rFonts w:cs="Wingdings"/>
+    </w:rPr>
+  </w:style>
+  <w:style w:type="character" w:styleId="ListLabel2317">
+    <w:name w:val="ListLabel 2317"/>
+    <w:qFormat/>
+    <w:rPr>
+      <w:rFonts w:cs="Wingdings"/>
+    </w:rPr>
+  </w:style>
+  <w:style w:type="character" w:styleId="ListLabel2318">
+    <w:name w:val="ListLabel 2318"/>
+    <w:qFormat/>
+    <w:rPr>
+      <w:rFonts w:cs="Wingdings"/>
+    </w:rPr>
+  </w:style>
+  <w:style w:type="character" w:styleId="ListLabel2319">
+    <w:name w:val="ListLabel 2319"/>
+    <w:qFormat/>
+    <w:rPr>
+      <w:rFonts w:cs="Wingdings"/>
+    </w:rPr>
+  </w:style>
+  <w:style w:type="character" w:styleId="ListLabel2320">
+    <w:name w:val="ListLabel 2320"/>
+    <w:qFormat/>
+    <w:rPr>
+      <w:rFonts w:cs="Wingdings"/>
+    </w:rPr>
+  </w:style>
+  <w:style w:type="character" w:styleId="ListLabel2321">
+    <w:name w:val="ListLabel 2321"/>
+    <w:qFormat/>
+    <w:rPr>
+      <w:rFonts w:cs="Wingdings"/>
+    </w:rPr>
+  </w:style>
+  <w:style w:type="character" w:styleId="ListLabel2322">
+    <w:name w:val="ListLabel 2322"/>
+    <w:qFormat/>
+    <w:rPr>
+      <w:rFonts w:cs="Wingdings"/>
+    </w:rPr>
+  </w:style>
+  <w:style w:type="character" w:styleId="ListLabel2323">
+    <w:name w:val="ListLabel 2323"/>
+    <w:qFormat/>
+    <w:rPr>
+      <w:rFonts w:cs="Wingdings"/>
+    </w:rPr>
+  </w:style>
+  <w:style w:type="character" w:styleId="ListLabel2324">
+    <w:name w:val="ListLabel 2324"/>
+    <w:qFormat/>
+    <w:rPr>
+      <w:rFonts w:cs="Wingdings"/>
+    </w:rPr>
+  </w:style>
+  <w:style w:type="character" w:styleId="ListLabel2325">
+    <w:name w:val="ListLabel 2325"/>
+    <w:qFormat/>
+    <w:rPr>
+      <w:rFonts w:cs="Wingdings"/>
+    </w:rPr>
+  </w:style>
+  <w:style w:type="character" w:styleId="ListLabel2326">
+    <w:name w:val="ListLabel 2326"/>
+    <w:qFormat/>
+    <w:rPr>
+      <w:rFonts w:cs="Wingdings"/>
+    </w:rPr>
+  </w:style>
+  <w:style w:type="character" w:styleId="ListLabel2327">
+    <w:name w:val="ListLabel 2327"/>
+    <w:qFormat/>
+    <w:rPr>
+      <w:rFonts w:cs="Wingdings"/>
+    </w:rPr>
+  </w:style>
+  <w:style w:type="character" w:styleId="ListLabel2328">
+    <w:name w:val="ListLabel 2328"/>
+    <w:qFormat/>
+    <w:rPr>
+      <w:rFonts w:cs="Wingdings"/>
+    </w:rPr>
+  </w:style>
+  <w:style w:type="character" w:styleId="ListLabel2329">
+    <w:name w:val="ListLabel 2329"/>
+    <w:qFormat/>
+    <w:rPr>
+      <w:rFonts w:cs="Wingdings"/>
+    </w:rPr>
+  </w:style>
+  <w:style w:type="character" w:styleId="ListLabel2330">
+    <w:name w:val="ListLabel 2330"/>
+    <w:qFormat/>
+    <w:rPr>
+      <w:rFonts w:cs="Wingdings"/>
+    </w:rPr>
+  </w:style>
+  <w:style w:type="character" w:styleId="ListLabel2331">
+    <w:name w:val="ListLabel 2331"/>
+    <w:qFormat/>
+    <w:rPr>
+      <w:rFonts w:cs="Wingdings"/>
+    </w:rPr>
+  </w:style>
+  <w:style w:type="character" w:styleId="ListLabel2332">
+    <w:name w:val="ListLabel 2332"/>
+    <w:qFormat/>
+    <w:rPr>
+      <w:rFonts w:cs="Wingdings"/>
+    </w:rPr>
+  </w:style>
+  <w:style w:type="character" w:styleId="ListLabel2333">
+    <w:name w:val="ListLabel 2333"/>
+    <w:qFormat/>
+    <w:rPr>
+      <w:rFonts w:cs="Wingdings"/>
+    </w:rPr>
+  </w:style>
+  <w:style w:type="character" w:styleId="ListLabel2334">
+    <w:name w:val="ListLabel 2334"/>
+    <w:qFormat/>
+    <w:rPr>
+      <w:rFonts w:cs="Wingdings"/>
+    </w:rPr>
+  </w:style>
+  <w:style w:type="character" w:styleId="ListLabel2335">
+    <w:name w:val="ListLabel 2335"/>
+    <w:qFormat/>
+    <w:rPr>
+      <w:rFonts w:cs="Wingdings"/>
+    </w:rPr>
+  </w:style>
+  <w:style w:type="character" w:styleId="ListLabel2336">
+    <w:name w:val="ListLabel 2336"/>
+    <w:qFormat/>
+    <w:rPr>
+      <w:rFonts w:cs="Wingdings"/>
+    </w:rPr>
+  </w:style>
+  <w:style w:type="character" w:styleId="ListLabel2337">
+    <w:name w:val="ListLabel 2337"/>
+    <w:qFormat/>
+    <w:rPr>
+      <w:rFonts w:cs="Wingdings"/>
+    </w:rPr>
+  </w:style>
+  <w:style w:type="character" w:styleId="ListLabel2338">
+    <w:name w:val="ListLabel 2338"/>
+    <w:qFormat/>
+    <w:rPr>
+      <w:rFonts w:cs="Wingdings"/>
+    </w:rPr>
+  </w:style>
+  <w:style w:type="character" w:styleId="ListLabel2339">
+    <w:name w:val="ListLabel 2339"/>
+    <w:qFormat/>
+    <w:rPr>
+      <w:rFonts w:cs="Wingdings"/>
+    </w:rPr>
+  </w:style>
+  <w:style w:type="character" w:styleId="ListLabel2340">
+    <w:name w:val="ListLabel 2340"/>
+    <w:qFormat/>
+    <w:rPr>
+      <w:rFonts w:cs="Wingdings"/>
+    </w:rPr>
+  </w:style>
   <w:style w:type="paragraph" w:styleId="Heading">
     <w:name w:val="Heading"/>
     <w:basedOn w:val="Normal"/>

</xml_diff>